<commit_message>
NMV 16 03 2025
</commit_message>
<xml_diff>
--- a/TS-Padam/TS-5.6/TS 5.6 Malayalam Pada Paatam Corrections.docx
+++ b/TS-Padam/TS-5.6/TS 5.6 Malayalam Pada Paatam Corrections.docx
@@ -1,6 +1,6 @@
 
 <file path=word/document.xml><?xml version="1.0" encoding="utf-8"?>
-<w:document xmlns:wpc="http://schemas.microsoft.com/office/word/2010/wordprocessingCanvas" xmlns:cx="http://schemas.microsoft.com/office/drawing/2014/chartex" xmlns:cx1="http://schemas.microsoft.com/office/drawing/2015/9/8/chartex" xmlns:cx2="http://schemas.microsoft.com/office/drawing/2015/10/21/chartex" xmlns:cx3="http://schemas.microsoft.com/office/drawing/2016/5/9/chartex" xmlns:cx4="http://schemas.microsoft.com/office/drawing/2016/5/10/chartex" xmlns:cx5="http://schemas.microsoft.com/office/drawing/2016/5/11/chartex" xmlns:cx6="http://schemas.microsoft.com/office/drawing/2016/5/12/chartex" xmlns:cx7="http://schemas.microsoft.com/office/drawing/2016/5/13/chartex" xmlns:cx8="http://schemas.microsoft.com/office/drawing/2016/5/14/chartex" xmlns:mc="http://schemas.openxmlformats.org/markup-compatibility/2006" xmlns:aink="http://schemas.microsoft.com/office/drawing/2016/ink" xmlns:am3d="http://schemas.microsoft.com/office/drawing/2017/model3d" xmlns:o="urn:schemas-microsoft-com:office:office" xmlns:oel="http://schemas.microsoft.com/office/2019/extlst" xmlns:r="http://schemas.openxmlformats.org/officeDocument/2006/relationships" xmlns:m="http://schemas.openxmlformats.org/officeDocument/2006/math" xmlns:v="urn:schemas-microsoft-com:vml" xmlns:wp14="http://schemas.microsoft.com/office/word/2010/wordprocessingDrawing" xmlns:wp="http://schemas.openxmlformats.org/drawingml/2006/wordprocessingDrawing" xmlns:w10="urn:schemas-microsoft-com:office:word" xmlns:w="http://schemas.openxmlformats.org/wordprocessingml/2006/main" xmlns:w14="http://schemas.microsoft.com/office/word/2010/wordml" xmlns:w15="http://schemas.microsoft.com/office/word/2012/wordml" xmlns:w16cex="http://schemas.microsoft.com/office/word/2018/wordml/cex" xmlns:w16cid="http://schemas.microsoft.com/office/word/2016/wordml/cid" xmlns:w16="http://schemas.microsoft.com/office/word/2018/wordml" xmlns:w16du="http://schemas.microsoft.com/office/word/2023/wordml/word16du" xmlns:w16sdtdh="http://schemas.microsoft.com/office/word/2020/wordml/sdtdatahash" xmlns:w16se="http://schemas.microsoft.com/office/word/2015/wordml/symex" xmlns:wpg="http://schemas.microsoft.com/office/word/2010/wordprocessingGroup" xmlns:wpi="http://schemas.microsoft.com/office/word/2010/wordprocessingInk" xmlns:wne="http://schemas.microsoft.com/office/word/2006/wordml" xmlns:wps="http://schemas.microsoft.com/office/word/2010/wordprocessingShape" mc:Ignorable="w14 w15 w16se w16cid w16 w16cex w16sdtdh w16du wp14">
+<w:document xmlns:wpc="http://schemas.microsoft.com/office/word/2010/wordprocessingCanvas" xmlns:cx="http://schemas.microsoft.com/office/drawing/2014/chartex" xmlns:cx1="http://schemas.microsoft.com/office/drawing/2015/9/8/chartex" xmlns:cx2="http://schemas.microsoft.com/office/drawing/2015/10/21/chartex" xmlns:cx3="http://schemas.microsoft.com/office/drawing/2016/5/9/chartex" xmlns:cx4="http://schemas.microsoft.com/office/drawing/2016/5/10/chartex" xmlns:cx5="http://schemas.microsoft.com/office/drawing/2016/5/11/chartex" xmlns:cx6="http://schemas.microsoft.com/office/drawing/2016/5/12/chartex" xmlns:cx7="http://schemas.microsoft.com/office/drawing/2016/5/13/chartex" xmlns:cx8="http://schemas.microsoft.com/office/drawing/2016/5/14/chartex" xmlns:mc="http://schemas.openxmlformats.org/markup-compatibility/2006" xmlns:aink="http://schemas.microsoft.com/office/drawing/2016/ink" xmlns:am3d="http://schemas.microsoft.com/office/drawing/2017/model3d" xmlns:o="urn:schemas-microsoft-com:office:office" xmlns:oel="http://schemas.microsoft.com/office/2019/extlst" xmlns:r="http://schemas.openxmlformats.org/officeDocument/2006/relationships" xmlns:m="http://schemas.openxmlformats.org/officeDocument/2006/math" xmlns:v="urn:schemas-microsoft-com:vml" xmlns:wp14="http://schemas.microsoft.com/office/word/2010/wordprocessingDrawing" xmlns:wp="http://schemas.openxmlformats.org/drawingml/2006/wordprocessingDrawing" xmlns:w10="urn:schemas-microsoft-com:office:word" xmlns:w="http://schemas.openxmlformats.org/wordprocessingml/2006/main" xmlns:w14="http://schemas.microsoft.com/office/word/2010/wordml" xmlns:w15="http://schemas.microsoft.com/office/word/2012/wordml" xmlns:w16cex="http://schemas.microsoft.com/office/word/2018/wordml/cex" xmlns:w16cid="http://schemas.microsoft.com/office/word/2016/wordml/cid" xmlns:w16="http://schemas.microsoft.com/office/word/2018/wordml" xmlns:w16du="http://schemas.microsoft.com/office/word/2023/wordml/word16du" xmlns:w16sdtdh="http://schemas.microsoft.com/office/word/2020/wordml/sdtdatahash" xmlns:w16sdtfl="http://schemas.microsoft.com/office/word/2024/wordml/sdtformatlock" xmlns:w16se="http://schemas.microsoft.com/office/word/2015/wordml/symex" xmlns:wpg="http://schemas.microsoft.com/office/word/2010/wordprocessingGroup" xmlns:wpi="http://schemas.microsoft.com/office/word/2010/wordprocessingInk" xmlns:wne="http://schemas.microsoft.com/office/word/2006/wordml" xmlns:wps="http://schemas.microsoft.com/office/word/2010/wordprocessingShape" mc:Ignorable="w14 w15 w16se w16cid w16 w16cex w16sdtdh w16sdtfl w16du wp14">
   <w:body>
     <w:p>
       <w:pPr>
@@ -686,7 +686,7 @@
                 <w:szCs w:val="28"/>
                 <w:lang w:val="it-IT" w:bidi="ta-IN"/>
               </w:rPr>
-              <w:t>12</w:t>
+              <w:t>9</w:t>
             </w:r>
             <w:r>
               <w:rPr>
@@ -696,7 +696,7 @@
                 <w:szCs w:val="28"/>
                 <w:lang w:val="it-IT" w:bidi="ta-IN"/>
               </w:rPr>
-              <w:t>.</w:t>
+              <w:t>.2</w:t>
             </w:r>
             <w:r>
               <w:rPr>
@@ -706,9 +706,12 @@
                 <w:szCs w:val="28"/>
                 <w:lang w:val="it-IT" w:bidi="ta-IN"/>
               </w:rPr>
-              <w:t>1</w:t>
-            </w:r>
-            <w:r>
+              <w:t xml:space="preserve"> – Padam</w:t>
+            </w:r>
+          </w:p>
+          <w:p>
+            <w:pPr>
+              <w:spacing w:before="0" w:line="240" w:lineRule="auto"/>
               <w:rPr>
                 <w:rFonts w:cs="Latha"/>
                 <w:b/>
@@ -716,12 +719,8 @@
                 <w:szCs w:val="28"/>
                 <w:lang w:val="it-IT" w:bidi="ta-IN"/>
               </w:rPr>
-              <w:t xml:space="preserve"> – Padam</w:t>
-            </w:r>
-          </w:p>
-          <w:p>
-            <w:pPr>
-              <w:spacing w:before="0" w:line="240" w:lineRule="auto"/>
+            </w:pPr>
+            <w:r>
               <w:rPr>
                 <w:rFonts w:cs="Latha"/>
                 <w:b/>
@@ -729,7 +728,8 @@
                 <w:szCs w:val="28"/>
                 <w:lang w:val="it-IT" w:bidi="ta-IN"/>
               </w:rPr>
-            </w:pPr>
+              <w:t xml:space="preserve">Padam No. </w:t>
+            </w:r>
             <w:r>
               <w:rPr>
                 <w:rFonts w:cs="Latha"/>
@@ -738,6 +738,339 @@
                 <w:szCs w:val="28"/>
                 <w:lang w:val="it-IT" w:bidi="ta-IN"/>
               </w:rPr>
+              <w:t>49</w:t>
+            </w:r>
+          </w:p>
+          <w:p>
+            <w:pPr>
+              <w:spacing w:before="0" w:line="240" w:lineRule="auto"/>
+              <w:rPr>
+                <w:rFonts w:cs="Latha"/>
+                <w:b/>
+                <w:sz w:val="28"/>
+                <w:szCs w:val="28"/>
+                <w:lang w:val="it-IT" w:bidi="ta-IN"/>
+              </w:rPr>
+            </w:pPr>
+            <w:r>
+              <w:rPr>
+                <w:rFonts w:cs="Latha"/>
+                <w:b/>
+                <w:sz w:val="28"/>
+                <w:szCs w:val="28"/>
+                <w:lang w:val="it-IT" w:bidi="ta-IN"/>
+              </w:rPr>
+              <w:t xml:space="preserve">Panchaati  No. </w:t>
+            </w:r>
+            <w:r>
+              <w:rPr>
+                <w:rFonts w:cs="Latha"/>
+                <w:b/>
+                <w:sz w:val="28"/>
+                <w:szCs w:val="28"/>
+                <w:lang w:val="it-IT" w:bidi="ta-IN"/>
+              </w:rPr>
+              <w:t>37</w:t>
+            </w:r>
+          </w:p>
+        </w:tc>
+        <w:tc>
+          <w:tcPr>
+            <w:tcW w:w="4820" w:type="dxa"/>
+            <w:tcBorders>
+              <w:top w:val="single" w:sz="4" w:space="0" w:color="000000"/>
+              <w:left w:val="single" w:sz="4" w:space="0" w:color="000000"/>
+              <w:bottom w:val="single" w:sz="4" w:space="0" w:color="000000"/>
+              <w:right w:val="single" w:sz="4" w:space="0" w:color="000000"/>
+            </w:tcBorders>
+          </w:tcPr>
+          <w:p>
+            <w:pPr>
+              <w:widowControl w:val="0"/>
+              <w:autoSpaceDE w:val="0"/>
+              <w:autoSpaceDN w:val="0"/>
+              <w:adjustRightInd w:val="0"/>
+              <w:spacing w:line="240" w:lineRule="auto"/>
+              <w:ind w:right="-306"/>
+              <w:rPr>
+                <w:rFonts w:ascii="BRH Malayalam Extra" w:hAnsi="BRH Malayalam Extra" w:cs="BRH Malayalam Extra"/>
+                <w:sz w:val="40"/>
+                <w:szCs w:val="40"/>
+                <w:lang w:val="it-IT"/>
+              </w:rPr>
+            </w:pPr>
+            <w:r>
+              <w:rPr>
+                <w:rFonts w:ascii="BRH Malayalam Extra" w:hAnsi="BRH Malayalam Extra" w:cs="BRH Malayalam Extra"/>
+                <w:sz w:val="40"/>
+                <w:szCs w:val="40"/>
+                <w:lang w:val="it-IT"/>
+              </w:rPr>
+              <w:t>Cræ—KxJ | öex</w:t>
+            </w:r>
+            <w:r>
+              <w:rPr>
+                <w:rFonts w:ascii="BRH Malayalam Extra" w:hAnsi="BRH Malayalam Extra" w:cs="BRH Malayalam Extra"/>
+                <w:sz w:val="34"/>
+                <w:szCs w:val="40"/>
+                <w:lang w:val="it-IT"/>
+              </w:rPr>
+              <w:t>–</w:t>
+            </w:r>
+            <w:r>
+              <w:rPr>
+                <w:rFonts w:ascii="BRH Malayalam Extra" w:hAnsi="BRH Malayalam Extra" w:cs="BRH Malayalam Extra"/>
+                <w:sz w:val="40"/>
+                <w:szCs w:val="40"/>
+                <w:lang w:val="it-IT"/>
+              </w:rPr>
+              <w:t>Rx</w:t>
+            </w:r>
+            <w:r>
+              <w:rPr>
+                <w:rFonts w:ascii="BRH Malayalam Extra" w:hAnsi="BRH Malayalam Extra" w:cs="BRH Malayalam Extra"/>
+                <w:sz w:val="34"/>
+                <w:szCs w:val="40"/>
+                <w:lang w:val="it-IT"/>
+              </w:rPr>
+              <w:t>–</w:t>
+            </w:r>
+            <w:r>
+              <w:rPr>
+                <w:rFonts w:ascii="BRH Malayalam Extra" w:hAnsi="BRH Malayalam Extra" w:cs="BRH Malayalam Extra"/>
+                <w:sz w:val="40"/>
+                <w:szCs w:val="40"/>
+                <w:lang w:val="it-IT"/>
+              </w:rPr>
+              <w:t>e</w:t>
+            </w:r>
+            <w:r>
+              <w:rPr>
+                <w:rFonts w:ascii="BRH Malayalam Extra" w:hAnsi="BRH Malayalam Extra" w:cs="BRH Malayalam Extra"/>
+                <w:sz w:val="34"/>
+                <w:szCs w:val="40"/>
+                <w:lang w:val="it-IT"/>
+              </w:rPr>
+              <w:t>–</w:t>
+            </w:r>
+            <w:r>
+              <w:rPr>
+                <w:rFonts w:ascii="BRH Malayalam Extra" w:hAnsi="BRH Malayalam Extra" w:cs="BRH Malayalam Extra"/>
+                <w:sz w:val="40"/>
+                <w:szCs w:val="40"/>
+                <w:lang w:val="it-IT"/>
+              </w:rPr>
+              <w:t>Zõx CZy— öexRx - e</w:t>
+            </w:r>
+            <w:r>
+              <w:rPr>
+                <w:rFonts w:ascii="BRH Malayalam Extra" w:hAnsi="BRH Malayalam Extra" w:cs="BRH Malayalam Extra"/>
+                <w:sz w:val="34"/>
+                <w:szCs w:val="40"/>
+                <w:lang w:val="it-IT"/>
+              </w:rPr>
+              <w:t>–</w:t>
+            </w:r>
+            <w:r>
+              <w:rPr>
+                <w:rFonts w:ascii="BRH Malayalam Extra" w:hAnsi="BRH Malayalam Extra" w:cs="BRH Malayalam Extra"/>
+                <w:sz w:val="40"/>
+                <w:szCs w:val="40"/>
+                <w:highlight w:val="yellow"/>
+                <w:lang w:val="it-IT"/>
+              </w:rPr>
+              <w:t>Zõx</w:t>
+            </w:r>
+            <w:r>
+              <w:rPr>
+                <w:rFonts w:ascii="BRH Malayalam Extra" w:hAnsi="BRH Malayalam Extra" w:cs="BRH Malayalam Extra"/>
+                <w:sz w:val="34"/>
+                <w:szCs w:val="40"/>
+                <w:highlight w:val="yellow"/>
+                <w:lang w:val="it-IT"/>
+              </w:rPr>
+              <w:t>–</w:t>
+            </w:r>
+            <w:r>
+              <w:rPr>
+                <w:rFonts w:ascii="BRH Malayalam Extra" w:hAnsi="BRH Malayalam Extra" w:cs="BRH Malayalam Extra"/>
+                <w:sz w:val="40"/>
+                <w:szCs w:val="40"/>
+                <w:lang w:val="it-IT"/>
+              </w:rPr>
+              <w:t>J |</w:t>
+            </w:r>
+          </w:p>
+        </w:tc>
+        <w:tc>
+          <w:tcPr>
+            <w:tcW w:w="4961" w:type="dxa"/>
+            <w:tcBorders>
+              <w:top w:val="single" w:sz="4" w:space="0" w:color="000000"/>
+              <w:left w:val="single" w:sz="4" w:space="0" w:color="000000"/>
+              <w:bottom w:val="single" w:sz="4" w:space="0" w:color="000000"/>
+              <w:right w:val="single" w:sz="4" w:space="0" w:color="000000"/>
+            </w:tcBorders>
+          </w:tcPr>
+          <w:p>
+            <w:pPr>
+              <w:spacing w:before="0" w:line="240" w:lineRule="auto"/>
+              <w:rPr>
+                <w:rFonts w:ascii="BRH Malayalam Extra" w:hAnsi="BRH Malayalam Extra" w:cs="BRH Malayalam Extra"/>
+                <w:sz w:val="40"/>
+                <w:szCs w:val="40"/>
+                <w:lang w:val="it-IT"/>
+              </w:rPr>
+            </w:pPr>
+            <w:r>
+              <w:rPr>
+                <w:rFonts w:ascii="BRH Malayalam Extra" w:hAnsi="BRH Malayalam Extra" w:cs="BRH Malayalam Extra"/>
+                <w:sz w:val="40"/>
+                <w:szCs w:val="40"/>
+                <w:lang w:val="it-IT"/>
+              </w:rPr>
+              <w:t>Cræ—KxJ | öex</w:t>
+            </w:r>
+            <w:r>
+              <w:rPr>
+                <w:rFonts w:ascii="BRH Malayalam Extra" w:hAnsi="BRH Malayalam Extra" w:cs="BRH Malayalam Extra"/>
+                <w:sz w:val="34"/>
+                <w:szCs w:val="40"/>
+                <w:lang w:val="it-IT"/>
+              </w:rPr>
+              <w:t>–</w:t>
+            </w:r>
+            <w:r>
+              <w:rPr>
+                <w:rFonts w:ascii="BRH Malayalam Extra" w:hAnsi="BRH Malayalam Extra" w:cs="BRH Malayalam Extra"/>
+                <w:sz w:val="40"/>
+                <w:szCs w:val="40"/>
+                <w:lang w:val="it-IT"/>
+              </w:rPr>
+              <w:t>Rx</w:t>
+            </w:r>
+            <w:r>
+              <w:rPr>
+                <w:rFonts w:ascii="BRH Malayalam Extra" w:hAnsi="BRH Malayalam Extra" w:cs="BRH Malayalam Extra"/>
+                <w:sz w:val="34"/>
+                <w:szCs w:val="40"/>
+                <w:lang w:val="it-IT"/>
+              </w:rPr>
+              <w:t>–</w:t>
+            </w:r>
+            <w:r>
+              <w:rPr>
+                <w:rFonts w:ascii="BRH Malayalam Extra" w:hAnsi="BRH Malayalam Extra" w:cs="BRH Malayalam Extra"/>
+                <w:sz w:val="40"/>
+                <w:szCs w:val="40"/>
+                <w:lang w:val="it-IT"/>
+              </w:rPr>
+              <w:t>e</w:t>
+            </w:r>
+            <w:r>
+              <w:rPr>
+                <w:rFonts w:ascii="BRH Malayalam Extra" w:hAnsi="BRH Malayalam Extra" w:cs="BRH Malayalam Extra"/>
+                <w:sz w:val="34"/>
+                <w:szCs w:val="40"/>
+                <w:lang w:val="it-IT"/>
+              </w:rPr>
+              <w:t>–</w:t>
+            </w:r>
+            <w:r>
+              <w:rPr>
+                <w:rFonts w:ascii="BRH Malayalam Extra" w:hAnsi="BRH Malayalam Extra" w:cs="BRH Malayalam Extra"/>
+                <w:sz w:val="40"/>
+                <w:szCs w:val="40"/>
+                <w:lang w:val="it-IT"/>
+              </w:rPr>
+              <w:t>Zõx CZy— öexRx - e</w:t>
+            </w:r>
+            <w:r>
+              <w:rPr>
+                <w:rFonts w:ascii="BRH Malayalam Extra" w:hAnsi="BRH Malayalam Extra" w:cs="BRH Malayalam Extra"/>
+                <w:sz w:val="34"/>
+                <w:szCs w:val="40"/>
+                <w:lang w:val="it-IT"/>
+              </w:rPr>
+              <w:t>–</w:t>
+            </w:r>
+            <w:r>
+              <w:rPr>
+                <w:rFonts w:ascii="BRH Malayalam Extra" w:hAnsi="BRH Malayalam Extra" w:cs="BRH Malayalam Extra"/>
+                <w:sz w:val="40"/>
+                <w:szCs w:val="40"/>
+                <w:highlight w:val="green"/>
+                <w:lang w:val="it-IT"/>
+              </w:rPr>
+              <w:t>Zõx</w:t>
+            </w:r>
+            <w:r>
+              <w:rPr>
+                <w:rFonts w:ascii="BRH Malayalam Extra" w:hAnsi="BRH Malayalam Extra" w:cs="BRH Malayalam Extra"/>
+                <w:sz w:val="40"/>
+                <w:szCs w:val="40"/>
+                <w:lang w:val="it-IT"/>
+              </w:rPr>
+              <w:t>J |</w:t>
+            </w:r>
+          </w:p>
+        </w:tc>
+      </w:tr>
+      <w:tr>
+        <w:trPr>
+          <w:trHeight w:val="1531"/>
+        </w:trPr>
+        <w:tc>
+          <w:tcPr>
+            <w:tcW w:w="3168" w:type="dxa"/>
+            <w:tcBorders>
+              <w:top w:val="single" w:sz="4" w:space="0" w:color="000000"/>
+              <w:left w:val="single" w:sz="4" w:space="0" w:color="000000"/>
+              <w:bottom w:val="single" w:sz="4" w:space="0" w:color="000000"/>
+              <w:right w:val="single" w:sz="4" w:space="0" w:color="000000"/>
+            </w:tcBorders>
+          </w:tcPr>
+          <w:p>
+            <w:pPr>
+              <w:spacing w:before="0" w:line="240" w:lineRule="auto"/>
+              <w:rPr>
+                <w:rFonts w:cs="Latha"/>
+                <w:b/>
+                <w:sz w:val="28"/>
+                <w:szCs w:val="28"/>
+                <w:lang w:val="it-IT" w:bidi="ta-IN"/>
+              </w:rPr>
+            </w:pPr>
+            <w:r>
+              <w:rPr>
+                <w:rFonts w:cs="Latha"/>
+                <w:b/>
+                <w:sz w:val="28"/>
+                <w:szCs w:val="28"/>
+                <w:lang w:val="it-IT" w:bidi="ta-IN"/>
+              </w:rPr>
+              <w:t>5.6.12.1 – Padam</w:t>
+            </w:r>
+          </w:p>
+          <w:p>
+            <w:pPr>
+              <w:spacing w:before="0" w:line="240" w:lineRule="auto"/>
+              <w:rPr>
+                <w:rFonts w:cs="Latha"/>
+                <w:b/>
+                <w:sz w:val="28"/>
+                <w:szCs w:val="28"/>
+                <w:lang w:val="it-IT" w:bidi="ta-IN"/>
+              </w:rPr>
+            </w:pPr>
+            <w:r>
+              <w:rPr>
+                <w:rFonts w:cs="Latha"/>
+                <w:b/>
+                <w:sz w:val="28"/>
+                <w:szCs w:val="28"/>
+                <w:lang w:val="it-IT" w:bidi="ta-IN"/>
+              </w:rPr>
               <w:t>Padam No. 7</w:t>
             </w:r>
           </w:p>
@@ -760,17 +1093,7 @@
                 <w:szCs w:val="28"/>
                 <w:lang w:val="it-IT" w:bidi="ta-IN"/>
               </w:rPr>
-              <w:t xml:space="preserve">Panchaati  No. </w:t>
-            </w:r>
-            <w:r>
-              <w:rPr>
-                <w:rFonts w:cs="Latha"/>
-                <w:b/>
-                <w:sz w:val="28"/>
-                <w:szCs w:val="28"/>
-                <w:lang w:val="it-IT" w:bidi="ta-IN"/>
-              </w:rPr>
-              <w:t>43</w:t>
+              <w:t>Panchaati  No. 43</w:t>
             </w:r>
           </w:p>
         </w:tc>
@@ -1201,6 +1524,7 @@
                 <w:sz w:val="32"/>
                 <w:szCs w:val="32"/>
               </w:rPr>
+              <w:lastRenderedPageBreak/>
               <w:t>Section, Paragraph</w:t>
             </w:r>
           </w:p>
@@ -1385,7 +1709,6 @@
                 <w:szCs w:val="28"/>
                 <w:lang w:bidi="ta-IN"/>
               </w:rPr>
-              <w:lastRenderedPageBreak/>
               <w:t xml:space="preserve">Panchaati  No. </w:t>
             </w:r>
             <w:r>
@@ -1429,7 +1752,6 @@
                 <w:sz w:val="40"/>
                 <w:szCs w:val="40"/>
               </w:rPr>
-              <w:lastRenderedPageBreak/>
               <w:t>Zsôx</w:t>
             </w:r>
             <w:r>
@@ -2940,6 +3262,7 @@
                 <w:szCs w:val="28"/>
                 <w:lang w:bidi="ta-IN"/>
               </w:rPr>
+              <w:lastRenderedPageBreak/>
               <w:t>5.6.21.1</w:t>
             </w:r>
             <w:r>
@@ -3209,7 +3532,6 @@
                 <w:szCs w:val="28"/>
                 <w:lang w:bidi="ta-IN"/>
               </w:rPr>
-              <w:lastRenderedPageBreak/>
               <w:t>5.6.23.1</w:t>
             </w:r>
             <w:r>
@@ -6356,7 +6678,7 @@
 </file>
 
 <file path=word/endnotes.xml><?xml version="1.0" encoding="utf-8"?>
-<w:endnotes xmlns:wpc="http://schemas.microsoft.com/office/word/2010/wordprocessingCanvas" xmlns:cx="http://schemas.microsoft.com/office/drawing/2014/chartex" xmlns:cx1="http://schemas.microsoft.com/office/drawing/2015/9/8/chartex" xmlns:cx2="http://schemas.microsoft.com/office/drawing/2015/10/21/chartex" xmlns:cx3="http://schemas.microsoft.com/office/drawing/2016/5/9/chartex" xmlns:cx4="http://schemas.microsoft.com/office/drawing/2016/5/10/chartex" xmlns:cx5="http://schemas.microsoft.com/office/drawing/2016/5/11/chartex" xmlns:cx6="http://schemas.microsoft.com/office/drawing/2016/5/12/chartex" xmlns:cx7="http://schemas.microsoft.com/office/drawing/2016/5/13/chartex" xmlns:cx8="http://schemas.microsoft.com/office/drawing/2016/5/14/chartex" xmlns:mc="http://schemas.openxmlformats.org/markup-compatibility/2006" xmlns:aink="http://schemas.microsoft.com/office/drawing/2016/ink" xmlns:am3d="http://schemas.microsoft.com/office/drawing/2017/model3d" xmlns:o="urn:schemas-microsoft-com:office:office" xmlns:oel="http://schemas.microsoft.com/office/2019/extlst" xmlns:r="http://schemas.openxmlformats.org/officeDocument/2006/relationships" xmlns:m="http://schemas.openxmlformats.org/officeDocument/2006/math" xmlns:v="urn:schemas-microsoft-com:vml" xmlns:wp14="http://schemas.microsoft.com/office/word/2010/wordprocessingDrawing" xmlns:wp="http://schemas.openxmlformats.org/drawingml/2006/wordprocessingDrawing" xmlns:w10="urn:schemas-microsoft-com:office:word" xmlns:w="http://schemas.openxmlformats.org/wordprocessingml/2006/main" xmlns:w14="http://schemas.microsoft.com/office/word/2010/wordml" xmlns:w15="http://schemas.microsoft.com/office/word/2012/wordml" xmlns:w16cex="http://schemas.microsoft.com/office/word/2018/wordml/cex" xmlns:w16cid="http://schemas.microsoft.com/office/word/2016/wordml/cid" xmlns:w16="http://schemas.microsoft.com/office/word/2018/wordml" xmlns:w16du="http://schemas.microsoft.com/office/word/2023/wordml/word16du" xmlns:w16sdtdh="http://schemas.microsoft.com/office/word/2020/wordml/sdtdatahash" xmlns:w16se="http://schemas.microsoft.com/office/word/2015/wordml/symex" xmlns:wpg="http://schemas.microsoft.com/office/word/2010/wordprocessingGroup" xmlns:wpi="http://schemas.microsoft.com/office/word/2010/wordprocessingInk" xmlns:wne="http://schemas.microsoft.com/office/word/2006/wordml" xmlns:wps="http://schemas.microsoft.com/office/word/2010/wordprocessingShape" mc:Ignorable="w14 w15 w16se w16cid w16 w16cex w16sdtdh w16du wp14">
+<w:endnotes xmlns:wpc="http://schemas.microsoft.com/office/word/2010/wordprocessingCanvas" xmlns:cx="http://schemas.microsoft.com/office/drawing/2014/chartex" xmlns:cx1="http://schemas.microsoft.com/office/drawing/2015/9/8/chartex" xmlns:cx2="http://schemas.microsoft.com/office/drawing/2015/10/21/chartex" xmlns:cx3="http://schemas.microsoft.com/office/drawing/2016/5/9/chartex" xmlns:cx4="http://schemas.microsoft.com/office/drawing/2016/5/10/chartex" xmlns:cx5="http://schemas.microsoft.com/office/drawing/2016/5/11/chartex" xmlns:cx6="http://schemas.microsoft.com/office/drawing/2016/5/12/chartex" xmlns:cx7="http://schemas.microsoft.com/office/drawing/2016/5/13/chartex" xmlns:cx8="http://schemas.microsoft.com/office/drawing/2016/5/14/chartex" xmlns:mc="http://schemas.openxmlformats.org/markup-compatibility/2006" xmlns:aink="http://schemas.microsoft.com/office/drawing/2016/ink" xmlns:am3d="http://schemas.microsoft.com/office/drawing/2017/model3d" xmlns:o="urn:schemas-microsoft-com:office:office" xmlns:oel="http://schemas.microsoft.com/office/2019/extlst" xmlns:r="http://schemas.openxmlformats.org/officeDocument/2006/relationships" xmlns:m="http://schemas.openxmlformats.org/officeDocument/2006/math" xmlns:v="urn:schemas-microsoft-com:vml" xmlns:wp14="http://schemas.microsoft.com/office/word/2010/wordprocessingDrawing" xmlns:wp="http://schemas.openxmlformats.org/drawingml/2006/wordprocessingDrawing" xmlns:w10="urn:schemas-microsoft-com:office:word" xmlns:w="http://schemas.openxmlformats.org/wordprocessingml/2006/main" xmlns:w14="http://schemas.microsoft.com/office/word/2010/wordml" xmlns:w15="http://schemas.microsoft.com/office/word/2012/wordml" xmlns:w16cex="http://schemas.microsoft.com/office/word/2018/wordml/cex" xmlns:w16cid="http://schemas.microsoft.com/office/word/2016/wordml/cid" xmlns:w16="http://schemas.microsoft.com/office/word/2018/wordml" xmlns:w16du="http://schemas.microsoft.com/office/word/2023/wordml/word16du" xmlns:w16sdtdh="http://schemas.microsoft.com/office/word/2020/wordml/sdtdatahash" xmlns:w16sdtfl="http://schemas.microsoft.com/office/word/2024/wordml/sdtformatlock" xmlns:w16se="http://schemas.microsoft.com/office/word/2015/wordml/symex" xmlns:wpg="http://schemas.microsoft.com/office/word/2010/wordprocessingGroup" xmlns:wpi="http://schemas.microsoft.com/office/word/2010/wordprocessingInk" xmlns:wne="http://schemas.microsoft.com/office/word/2006/wordml" xmlns:wps="http://schemas.microsoft.com/office/word/2010/wordprocessingShape" mc:Ignorable="w14 w15 w16se w16cid w16 w16cex w16sdtdh w16sdtfl w16du wp14">
   <w:endnote w:type="separator" w:id="-1">
     <w:p>
       <w:pPr>
@@ -6381,7 +6703,7 @@
 </file>
 
 <file path=word/footer1.xml><?xml version="1.0" encoding="utf-8"?>
-<w:ftr xmlns:wpc="http://schemas.microsoft.com/office/word/2010/wordprocessingCanvas" xmlns:cx="http://schemas.microsoft.com/office/drawing/2014/chartex" xmlns:cx1="http://schemas.microsoft.com/office/drawing/2015/9/8/chartex" xmlns:cx2="http://schemas.microsoft.com/office/drawing/2015/10/21/chartex" xmlns:cx3="http://schemas.microsoft.com/office/drawing/2016/5/9/chartex" xmlns:cx4="http://schemas.microsoft.com/office/drawing/2016/5/10/chartex" xmlns:cx5="http://schemas.microsoft.com/office/drawing/2016/5/11/chartex" xmlns:cx6="http://schemas.microsoft.com/office/drawing/2016/5/12/chartex" xmlns:cx7="http://schemas.microsoft.com/office/drawing/2016/5/13/chartex" xmlns:cx8="http://schemas.microsoft.com/office/drawing/2016/5/14/chartex" xmlns:mc="http://schemas.openxmlformats.org/markup-compatibility/2006" xmlns:aink="http://schemas.microsoft.com/office/drawing/2016/ink" xmlns:am3d="http://schemas.microsoft.com/office/drawing/2017/model3d" xmlns:o="urn:schemas-microsoft-com:office:office" xmlns:oel="http://schemas.microsoft.com/office/2019/extlst" xmlns:r="http://schemas.openxmlformats.org/officeDocument/2006/relationships" xmlns:m="http://schemas.openxmlformats.org/officeDocument/2006/math" xmlns:v="urn:schemas-microsoft-com:vml" xmlns:wp14="http://schemas.microsoft.com/office/word/2010/wordprocessingDrawing" xmlns:wp="http://schemas.openxmlformats.org/drawingml/2006/wordprocessingDrawing" xmlns:w10="urn:schemas-microsoft-com:office:word" xmlns:w="http://schemas.openxmlformats.org/wordprocessingml/2006/main" xmlns:w14="http://schemas.microsoft.com/office/word/2010/wordml" xmlns:w15="http://schemas.microsoft.com/office/word/2012/wordml" xmlns:w16cex="http://schemas.microsoft.com/office/word/2018/wordml/cex" xmlns:w16cid="http://schemas.microsoft.com/office/word/2016/wordml/cid" xmlns:w16="http://schemas.microsoft.com/office/word/2018/wordml" xmlns:w16du="http://schemas.microsoft.com/office/word/2023/wordml/word16du" xmlns:w16sdtdh="http://schemas.microsoft.com/office/word/2020/wordml/sdtdatahash" xmlns:w16se="http://schemas.microsoft.com/office/word/2015/wordml/symex" xmlns:wpg="http://schemas.microsoft.com/office/word/2010/wordprocessingGroup" xmlns:wpi="http://schemas.microsoft.com/office/word/2010/wordprocessingInk" xmlns:wne="http://schemas.microsoft.com/office/word/2006/wordml" xmlns:wps="http://schemas.microsoft.com/office/word/2010/wordprocessingShape" mc:Ignorable="w14 w15 w16se w16cid w16 w16cex w16sdtdh w16du wp14">
+<w:ftr xmlns:wpc="http://schemas.microsoft.com/office/word/2010/wordprocessingCanvas" xmlns:cx="http://schemas.microsoft.com/office/drawing/2014/chartex" xmlns:cx1="http://schemas.microsoft.com/office/drawing/2015/9/8/chartex" xmlns:cx2="http://schemas.microsoft.com/office/drawing/2015/10/21/chartex" xmlns:cx3="http://schemas.microsoft.com/office/drawing/2016/5/9/chartex" xmlns:cx4="http://schemas.microsoft.com/office/drawing/2016/5/10/chartex" xmlns:cx5="http://schemas.microsoft.com/office/drawing/2016/5/11/chartex" xmlns:cx6="http://schemas.microsoft.com/office/drawing/2016/5/12/chartex" xmlns:cx7="http://schemas.microsoft.com/office/drawing/2016/5/13/chartex" xmlns:cx8="http://schemas.microsoft.com/office/drawing/2016/5/14/chartex" xmlns:mc="http://schemas.openxmlformats.org/markup-compatibility/2006" xmlns:aink="http://schemas.microsoft.com/office/drawing/2016/ink" xmlns:am3d="http://schemas.microsoft.com/office/drawing/2017/model3d" xmlns:o="urn:schemas-microsoft-com:office:office" xmlns:oel="http://schemas.microsoft.com/office/2019/extlst" xmlns:r="http://schemas.openxmlformats.org/officeDocument/2006/relationships" xmlns:m="http://schemas.openxmlformats.org/officeDocument/2006/math" xmlns:v="urn:schemas-microsoft-com:vml" xmlns:wp14="http://schemas.microsoft.com/office/word/2010/wordprocessingDrawing" xmlns:wp="http://schemas.openxmlformats.org/drawingml/2006/wordprocessingDrawing" xmlns:w10="urn:schemas-microsoft-com:office:word" xmlns:w="http://schemas.openxmlformats.org/wordprocessingml/2006/main" xmlns:w14="http://schemas.microsoft.com/office/word/2010/wordml" xmlns:w15="http://schemas.microsoft.com/office/word/2012/wordml" xmlns:w16cex="http://schemas.microsoft.com/office/word/2018/wordml/cex" xmlns:w16cid="http://schemas.microsoft.com/office/word/2016/wordml/cid" xmlns:w16="http://schemas.microsoft.com/office/word/2018/wordml" xmlns:w16du="http://schemas.microsoft.com/office/word/2023/wordml/word16du" xmlns:w16sdtdh="http://schemas.microsoft.com/office/word/2020/wordml/sdtdatahash" xmlns:w16sdtfl="http://schemas.microsoft.com/office/word/2024/wordml/sdtformatlock" xmlns:w16se="http://schemas.microsoft.com/office/word/2015/wordml/symex" xmlns:wpg="http://schemas.microsoft.com/office/word/2010/wordprocessingGroup" xmlns:wpi="http://schemas.microsoft.com/office/word/2010/wordprocessingInk" xmlns:wne="http://schemas.microsoft.com/office/word/2006/wordml" xmlns:wps="http://schemas.microsoft.com/office/word/2010/wordprocessingShape" mc:Ignorable="w14 w15 w16se w16cid w16 w16cex w16sdtdh w16sdtfl w16du wp14">
   <w:p>
     <w:pPr>
       <w:pBdr>
@@ -6563,7 +6885,7 @@
 </file>
 
 <file path=word/footer2.xml><?xml version="1.0" encoding="utf-8"?>
-<w:ftr xmlns:wpc="http://schemas.microsoft.com/office/word/2010/wordprocessingCanvas" xmlns:cx="http://schemas.microsoft.com/office/drawing/2014/chartex" xmlns:cx1="http://schemas.microsoft.com/office/drawing/2015/9/8/chartex" xmlns:cx2="http://schemas.microsoft.com/office/drawing/2015/10/21/chartex" xmlns:cx3="http://schemas.microsoft.com/office/drawing/2016/5/9/chartex" xmlns:cx4="http://schemas.microsoft.com/office/drawing/2016/5/10/chartex" xmlns:cx5="http://schemas.microsoft.com/office/drawing/2016/5/11/chartex" xmlns:cx6="http://schemas.microsoft.com/office/drawing/2016/5/12/chartex" xmlns:cx7="http://schemas.microsoft.com/office/drawing/2016/5/13/chartex" xmlns:cx8="http://schemas.microsoft.com/office/drawing/2016/5/14/chartex" xmlns:mc="http://schemas.openxmlformats.org/markup-compatibility/2006" xmlns:aink="http://schemas.microsoft.com/office/drawing/2016/ink" xmlns:am3d="http://schemas.microsoft.com/office/drawing/2017/model3d" xmlns:o="urn:schemas-microsoft-com:office:office" xmlns:oel="http://schemas.microsoft.com/office/2019/extlst" xmlns:r="http://schemas.openxmlformats.org/officeDocument/2006/relationships" xmlns:m="http://schemas.openxmlformats.org/officeDocument/2006/math" xmlns:v="urn:schemas-microsoft-com:vml" xmlns:wp14="http://schemas.microsoft.com/office/word/2010/wordprocessingDrawing" xmlns:wp="http://schemas.openxmlformats.org/drawingml/2006/wordprocessingDrawing" xmlns:w10="urn:schemas-microsoft-com:office:word" xmlns:w="http://schemas.openxmlformats.org/wordprocessingml/2006/main" xmlns:w14="http://schemas.microsoft.com/office/word/2010/wordml" xmlns:w15="http://schemas.microsoft.com/office/word/2012/wordml" xmlns:w16cex="http://schemas.microsoft.com/office/word/2018/wordml/cex" xmlns:w16cid="http://schemas.microsoft.com/office/word/2016/wordml/cid" xmlns:w16="http://schemas.microsoft.com/office/word/2018/wordml" xmlns:w16du="http://schemas.microsoft.com/office/word/2023/wordml/word16du" xmlns:w16sdtdh="http://schemas.microsoft.com/office/word/2020/wordml/sdtdatahash" xmlns:w16se="http://schemas.microsoft.com/office/word/2015/wordml/symex" xmlns:wpg="http://schemas.microsoft.com/office/word/2010/wordprocessingGroup" xmlns:wpi="http://schemas.microsoft.com/office/word/2010/wordprocessingInk" xmlns:wne="http://schemas.microsoft.com/office/word/2006/wordml" xmlns:wps="http://schemas.microsoft.com/office/word/2010/wordprocessingShape" mc:Ignorable="w14 w15 w16se w16cid w16 w16cex w16sdtdh w16du wp14">
+<w:ftr xmlns:wpc="http://schemas.microsoft.com/office/word/2010/wordprocessingCanvas" xmlns:cx="http://schemas.microsoft.com/office/drawing/2014/chartex" xmlns:cx1="http://schemas.microsoft.com/office/drawing/2015/9/8/chartex" xmlns:cx2="http://schemas.microsoft.com/office/drawing/2015/10/21/chartex" xmlns:cx3="http://schemas.microsoft.com/office/drawing/2016/5/9/chartex" xmlns:cx4="http://schemas.microsoft.com/office/drawing/2016/5/10/chartex" xmlns:cx5="http://schemas.microsoft.com/office/drawing/2016/5/11/chartex" xmlns:cx6="http://schemas.microsoft.com/office/drawing/2016/5/12/chartex" xmlns:cx7="http://schemas.microsoft.com/office/drawing/2016/5/13/chartex" xmlns:cx8="http://schemas.microsoft.com/office/drawing/2016/5/14/chartex" xmlns:mc="http://schemas.openxmlformats.org/markup-compatibility/2006" xmlns:aink="http://schemas.microsoft.com/office/drawing/2016/ink" xmlns:am3d="http://schemas.microsoft.com/office/drawing/2017/model3d" xmlns:o="urn:schemas-microsoft-com:office:office" xmlns:oel="http://schemas.microsoft.com/office/2019/extlst" xmlns:r="http://schemas.openxmlformats.org/officeDocument/2006/relationships" xmlns:m="http://schemas.openxmlformats.org/officeDocument/2006/math" xmlns:v="urn:schemas-microsoft-com:vml" xmlns:wp14="http://schemas.microsoft.com/office/word/2010/wordprocessingDrawing" xmlns:wp="http://schemas.openxmlformats.org/drawingml/2006/wordprocessingDrawing" xmlns:w10="urn:schemas-microsoft-com:office:word" xmlns:w="http://schemas.openxmlformats.org/wordprocessingml/2006/main" xmlns:w14="http://schemas.microsoft.com/office/word/2010/wordml" xmlns:w15="http://schemas.microsoft.com/office/word/2012/wordml" xmlns:w16cex="http://schemas.microsoft.com/office/word/2018/wordml/cex" xmlns:w16cid="http://schemas.microsoft.com/office/word/2016/wordml/cid" xmlns:w16="http://schemas.microsoft.com/office/word/2018/wordml" xmlns:w16du="http://schemas.microsoft.com/office/word/2023/wordml/word16du" xmlns:w16sdtdh="http://schemas.microsoft.com/office/word/2020/wordml/sdtdatahash" xmlns:w16sdtfl="http://schemas.microsoft.com/office/word/2024/wordml/sdtformatlock" xmlns:w16se="http://schemas.microsoft.com/office/word/2015/wordml/symex" xmlns:wpg="http://schemas.microsoft.com/office/word/2010/wordprocessingGroup" xmlns:wpi="http://schemas.microsoft.com/office/word/2010/wordprocessingInk" xmlns:wne="http://schemas.microsoft.com/office/word/2006/wordml" xmlns:wps="http://schemas.microsoft.com/office/word/2010/wordprocessingShape" mc:Ignorable="w14 w15 w16se w16cid w16 w16cex w16sdtdh w16sdtfl w16du wp14">
   <w:p>
     <w:pPr>
       <w:pBdr>
@@ -6761,7 +7083,7 @@
 </file>
 
 <file path=word/footnotes.xml><?xml version="1.0" encoding="utf-8"?>
-<w:footnotes xmlns:wpc="http://schemas.microsoft.com/office/word/2010/wordprocessingCanvas" xmlns:cx="http://schemas.microsoft.com/office/drawing/2014/chartex" xmlns:cx1="http://schemas.microsoft.com/office/drawing/2015/9/8/chartex" xmlns:cx2="http://schemas.microsoft.com/office/drawing/2015/10/21/chartex" xmlns:cx3="http://schemas.microsoft.com/office/drawing/2016/5/9/chartex" xmlns:cx4="http://schemas.microsoft.com/office/drawing/2016/5/10/chartex" xmlns:cx5="http://schemas.microsoft.com/office/drawing/2016/5/11/chartex" xmlns:cx6="http://schemas.microsoft.com/office/drawing/2016/5/12/chartex" xmlns:cx7="http://schemas.microsoft.com/office/drawing/2016/5/13/chartex" xmlns:cx8="http://schemas.microsoft.com/office/drawing/2016/5/14/chartex" xmlns:mc="http://schemas.openxmlformats.org/markup-compatibility/2006" xmlns:aink="http://schemas.microsoft.com/office/drawing/2016/ink" xmlns:am3d="http://schemas.microsoft.com/office/drawing/2017/model3d" xmlns:o="urn:schemas-microsoft-com:office:office" xmlns:oel="http://schemas.microsoft.com/office/2019/extlst" xmlns:r="http://schemas.openxmlformats.org/officeDocument/2006/relationships" xmlns:m="http://schemas.openxmlformats.org/officeDocument/2006/math" xmlns:v="urn:schemas-microsoft-com:vml" xmlns:wp14="http://schemas.microsoft.com/office/word/2010/wordprocessingDrawing" xmlns:wp="http://schemas.openxmlformats.org/drawingml/2006/wordprocessingDrawing" xmlns:w10="urn:schemas-microsoft-com:office:word" xmlns:w="http://schemas.openxmlformats.org/wordprocessingml/2006/main" xmlns:w14="http://schemas.microsoft.com/office/word/2010/wordml" xmlns:w15="http://schemas.microsoft.com/office/word/2012/wordml" xmlns:w16cex="http://schemas.microsoft.com/office/word/2018/wordml/cex" xmlns:w16cid="http://schemas.microsoft.com/office/word/2016/wordml/cid" xmlns:w16="http://schemas.microsoft.com/office/word/2018/wordml" xmlns:w16du="http://schemas.microsoft.com/office/word/2023/wordml/word16du" xmlns:w16sdtdh="http://schemas.microsoft.com/office/word/2020/wordml/sdtdatahash" xmlns:w16se="http://schemas.microsoft.com/office/word/2015/wordml/symex" xmlns:wpg="http://schemas.microsoft.com/office/word/2010/wordprocessingGroup" xmlns:wpi="http://schemas.microsoft.com/office/word/2010/wordprocessingInk" xmlns:wne="http://schemas.microsoft.com/office/word/2006/wordml" xmlns:wps="http://schemas.microsoft.com/office/word/2010/wordprocessingShape" mc:Ignorable="w14 w15 w16se w16cid w16 w16cex w16sdtdh w16du wp14">
+<w:footnotes xmlns:wpc="http://schemas.microsoft.com/office/word/2010/wordprocessingCanvas" xmlns:cx="http://schemas.microsoft.com/office/drawing/2014/chartex" xmlns:cx1="http://schemas.microsoft.com/office/drawing/2015/9/8/chartex" xmlns:cx2="http://schemas.microsoft.com/office/drawing/2015/10/21/chartex" xmlns:cx3="http://schemas.microsoft.com/office/drawing/2016/5/9/chartex" xmlns:cx4="http://schemas.microsoft.com/office/drawing/2016/5/10/chartex" xmlns:cx5="http://schemas.microsoft.com/office/drawing/2016/5/11/chartex" xmlns:cx6="http://schemas.microsoft.com/office/drawing/2016/5/12/chartex" xmlns:cx7="http://schemas.microsoft.com/office/drawing/2016/5/13/chartex" xmlns:cx8="http://schemas.microsoft.com/office/drawing/2016/5/14/chartex" xmlns:mc="http://schemas.openxmlformats.org/markup-compatibility/2006" xmlns:aink="http://schemas.microsoft.com/office/drawing/2016/ink" xmlns:am3d="http://schemas.microsoft.com/office/drawing/2017/model3d" xmlns:o="urn:schemas-microsoft-com:office:office" xmlns:oel="http://schemas.microsoft.com/office/2019/extlst" xmlns:r="http://schemas.openxmlformats.org/officeDocument/2006/relationships" xmlns:m="http://schemas.openxmlformats.org/officeDocument/2006/math" xmlns:v="urn:schemas-microsoft-com:vml" xmlns:wp14="http://schemas.microsoft.com/office/word/2010/wordprocessingDrawing" xmlns:wp="http://schemas.openxmlformats.org/drawingml/2006/wordprocessingDrawing" xmlns:w10="urn:schemas-microsoft-com:office:word" xmlns:w="http://schemas.openxmlformats.org/wordprocessingml/2006/main" xmlns:w14="http://schemas.microsoft.com/office/word/2010/wordml" xmlns:w15="http://schemas.microsoft.com/office/word/2012/wordml" xmlns:w16cex="http://schemas.microsoft.com/office/word/2018/wordml/cex" xmlns:w16cid="http://schemas.microsoft.com/office/word/2016/wordml/cid" xmlns:w16="http://schemas.microsoft.com/office/word/2018/wordml" xmlns:w16du="http://schemas.microsoft.com/office/word/2023/wordml/word16du" xmlns:w16sdtdh="http://schemas.microsoft.com/office/word/2020/wordml/sdtdatahash" xmlns:w16sdtfl="http://schemas.microsoft.com/office/word/2024/wordml/sdtformatlock" xmlns:w16se="http://schemas.microsoft.com/office/word/2015/wordml/symex" xmlns:wpg="http://schemas.microsoft.com/office/word/2010/wordprocessingGroup" xmlns:wpi="http://schemas.microsoft.com/office/word/2010/wordprocessingInk" xmlns:wne="http://schemas.microsoft.com/office/word/2006/wordml" xmlns:wps="http://schemas.microsoft.com/office/word/2010/wordprocessingShape" mc:Ignorable="w14 w15 w16se w16cid w16 w16cex w16sdtdh w16sdtfl w16du wp14">
   <w:footnote w:type="separator" w:id="-1">
     <w:p>
       <w:pPr>
@@ -6786,7 +7108,7 @@
 </file>
 
 <file path=word/header1.xml><?xml version="1.0" encoding="utf-8"?>
-<w:hdr xmlns:wpc="http://schemas.microsoft.com/office/word/2010/wordprocessingCanvas" xmlns:cx="http://schemas.microsoft.com/office/drawing/2014/chartex" xmlns:cx1="http://schemas.microsoft.com/office/drawing/2015/9/8/chartex" xmlns:cx2="http://schemas.microsoft.com/office/drawing/2015/10/21/chartex" xmlns:cx3="http://schemas.microsoft.com/office/drawing/2016/5/9/chartex" xmlns:cx4="http://schemas.microsoft.com/office/drawing/2016/5/10/chartex" xmlns:cx5="http://schemas.microsoft.com/office/drawing/2016/5/11/chartex" xmlns:cx6="http://schemas.microsoft.com/office/drawing/2016/5/12/chartex" xmlns:cx7="http://schemas.microsoft.com/office/drawing/2016/5/13/chartex" xmlns:cx8="http://schemas.microsoft.com/office/drawing/2016/5/14/chartex" xmlns:mc="http://schemas.openxmlformats.org/markup-compatibility/2006" xmlns:aink="http://schemas.microsoft.com/office/drawing/2016/ink" xmlns:am3d="http://schemas.microsoft.com/office/drawing/2017/model3d" xmlns:o="urn:schemas-microsoft-com:office:office" xmlns:oel="http://schemas.microsoft.com/office/2019/extlst" xmlns:r="http://schemas.openxmlformats.org/officeDocument/2006/relationships" xmlns:m="http://schemas.openxmlformats.org/officeDocument/2006/math" xmlns:v="urn:schemas-microsoft-com:vml" xmlns:wp14="http://schemas.microsoft.com/office/word/2010/wordprocessingDrawing" xmlns:wp="http://schemas.openxmlformats.org/drawingml/2006/wordprocessingDrawing" xmlns:w10="urn:schemas-microsoft-com:office:word" xmlns:w="http://schemas.openxmlformats.org/wordprocessingml/2006/main" xmlns:w14="http://schemas.microsoft.com/office/word/2010/wordml" xmlns:w15="http://schemas.microsoft.com/office/word/2012/wordml" xmlns:w16cex="http://schemas.microsoft.com/office/word/2018/wordml/cex" xmlns:w16cid="http://schemas.microsoft.com/office/word/2016/wordml/cid" xmlns:w16="http://schemas.microsoft.com/office/word/2018/wordml" xmlns:w16du="http://schemas.microsoft.com/office/word/2023/wordml/word16du" xmlns:w16sdtdh="http://schemas.microsoft.com/office/word/2020/wordml/sdtdatahash" xmlns:w16se="http://schemas.microsoft.com/office/word/2015/wordml/symex" xmlns:wpg="http://schemas.microsoft.com/office/word/2010/wordprocessingGroup" xmlns:wpi="http://schemas.microsoft.com/office/word/2010/wordprocessingInk" xmlns:wne="http://schemas.microsoft.com/office/word/2006/wordml" xmlns:wps="http://schemas.microsoft.com/office/word/2010/wordprocessingShape" mc:Ignorable="w14 w15 w16se w16cid w16 w16cex w16sdtdh w16du wp14">
+<w:hdr xmlns:wpc="http://schemas.microsoft.com/office/word/2010/wordprocessingCanvas" xmlns:cx="http://schemas.microsoft.com/office/drawing/2014/chartex" xmlns:cx1="http://schemas.microsoft.com/office/drawing/2015/9/8/chartex" xmlns:cx2="http://schemas.microsoft.com/office/drawing/2015/10/21/chartex" xmlns:cx3="http://schemas.microsoft.com/office/drawing/2016/5/9/chartex" xmlns:cx4="http://schemas.microsoft.com/office/drawing/2016/5/10/chartex" xmlns:cx5="http://schemas.microsoft.com/office/drawing/2016/5/11/chartex" xmlns:cx6="http://schemas.microsoft.com/office/drawing/2016/5/12/chartex" xmlns:cx7="http://schemas.microsoft.com/office/drawing/2016/5/13/chartex" xmlns:cx8="http://schemas.microsoft.com/office/drawing/2016/5/14/chartex" xmlns:mc="http://schemas.openxmlformats.org/markup-compatibility/2006" xmlns:aink="http://schemas.microsoft.com/office/drawing/2016/ink" xmlns:am3d="http://schemas.microsoft.com/office/drawing/2017/model3d" xmlns:o="urn:schemas-microsoft-com:office:office" xmlns:oel="http://schemas.microsoft.com/office/2019/extlst" xmlns:r="http://schemas.openxmlformats.org/officeDocument/2006/relationships" xmlns:m="http://schemas.openxmlformats.org/officeDocument/2006/math" xmlns:v="urn:schemas-microsoft-com:vml" xmlns:wp14="http://schemas.microsoft.com/office/word/2010/wordprocessingDrawing" xmlns:wp="http://schemas.openxmlformats.org/drawingml/2006/wordprocessingDrawing" xmlns:w10="urn:schemas-microsoft-com:office:word" xmlns:w="http://schemas.openxmlformats.org/wordprocessingml/2006/main" xmlns:w14="http://schemas.microsoft.com/office/word/2010/wordml" xmlns:w15="http://schemas.microsoft.com/office/word/2012/wordml" xmlns:w16cex="http://schemas.microsoft.com/office/word/2018/wordml/cex" xmlns:w16cid="http://schemas.microsoft.com/office/word/2016/wordml/cid" xmlns:w16="http://schemas.microsoft.com/office/word/2018/wordml" xmlns:w16du="http://schemas.microsoft.com/office/word/2023/wordml/word16du" xmlns:w16sdtdh="http://schemas.microsoft.com/office/word/2020/wordml/sdtdatahash" xmlns:w16sdtfl="http://schemas.microsoft.com/office/word/2024/wordml/sdtformatlock" xmlns:w16se="http://schemas.microsoft.com/office/word/2015/wordml/symex" xmlns:wpg="http://schemas.microsoft.com/office/word/2010/wordprocessingGroup" xmlns:wpi="http://schemas.microsoft.com/office/word/2010/wordprocessingInk" xmlns:wne="http://schemas.microsoft.com/office/word/2006/wordml" xmlns:wps="http://schemas.microsoft.com/office/word/2010/wordprocessingShape" mc:Ignorable="w14 w15 w16se w16cid w16 w16cex w16sdtdh w16sdtfl w16du wp14">
   <w:p>
     <w:pPr>
       <w:pStyle w:val="Header"/>
@@ -6799,7 +7121,7 @@
 </file>
 
 <file path=word/header2.xml><?xml version="1.0" encoding="utf-8"?>
-<w:hdr xmlns:wpc="http://schemas.microsoft.com/office/word/2010/wordprocessingCanvas" xmlns:cx="http://schemas.microsoft.com/office/drawing/2014/chartex" xmlns:cx1="http://schemas.microsoft.com/office/drawing/2015/9/8/chartex" xmlns:cx2="http://schemas.microsoft.com/office/drawing/2015/10/21/chartex" xmlns:cx3="http://schemas.microsoft.com/office/drawing/2016/5/9/chartex" xmlns:cx4="http://schemas.microsoft.com/office/drawing/2016/5/10/chartex" xmlns:cx5="http://schemas.microsoft.com/office/drawing/2016/5/11/chartex" xmlns:cx6="http://schemas.microsoft.com/office/drawing/2016/5/12/chartex" xmlns:cx7="http://schemas.microsoft.com/office/drawing/2016/5/13/chartex" xmlns:cx8="http://schemas.microsoft.com/office/drawing/2016/5/14/chartex" xmlns:mc="http://schemas.openxmlformats.org/markup-compatibility/2006" xmlns:aink="http://schemas.microsoft.com/office/drawing/2016/ink" xmlns:am3d="http://schemas.microsoft.com/office/drawing/2017/model3d" xmlns:o="urn:schemas-microsoft-com:office:office" xmlns:oel="http://schemas.microsoft.com/office/2019/extlst" xmlns:r="http://schemas.openxmlformats.org/officeDocument/2006/relationships" xmlns:m="http://schemas.openxmlformats.org/officeDocument/2006/math" xmlns:v="urn:schemas-microsoft-com:vml" xmlns:wp14="http://schemas.microsoft.com/office/word/2010/wordprocessingDrawing" xmlns:wp="http://schemas.openxmlformats.org/drawingml/2006/wordprocessingDrawing" xmlns:w10="urn:schemas-microsoft-com:office:word" xmlns:w="http://schemas.openxmlformats.org/wordprocessingml/2006/main" xmlns:w14="http://schemas.microsoft.com/office/word/2010/wordml" xmlns:w15="http://schemas.microsoft.com/office/word/2012/wordml" xmlns:w16cex="http://schemas.microsoft.com/office/word/2018/wordml/cex" xmlns:w16cid="http://schemas.microsoft.com/office/word/2016/wordml/cid" xmlns:w16="http://schemas.microsoft.com/office/word/2018/wordml" xmlns:w16du="http://schemas.microsoft.com/office/word/2023/wordml/word16du" xmlns:w16sdtdh="http://schemas.microsoft.com/office/word/2020/wordml/sdtdatahash" xmlns:w16se="http://schemas.microsoft.com/office/word/2015/wordml/symex" xmlns:wpg="http://schemas.microsoft.com/office/word/2010/wordprocessingGroup" xmlns:wpi="http://schemas.microsoft.com/office/word/2010/wordprocessingInk" xmlns:wne="http://schemas.microsoft.com/office/word/2006/wordml" xmlns:wps="http://schemas.microsoft.com/office/word/2010/wordprocessingShape" mc:Ignorable="w14 w15 w16se w16cid w16 w16cex w16sdtdh w16du wp14">
+<w:hdr xmlns:wpc="http://schemas.microsoft.com/office/word/2010/wordprocessingCanvas" xmlns:cx="http://schemas.microsoft.com/office/drawing/2014/chartex" xmlns:cx1="http://schemas.microsoft.com/office/drawing/2015/9/8/chartex" xmlns:cx2="http://schemas.microsoft.com/office/drawing/2015/10/21/chartex" xmlns:cx3="http://schemas.microsoft.com/office/drawing/2016/5/9/chartex" xmlns:cx4="http://schemas.microsoft.com/office/drawing/2016/5/10/chartex" xmlns:cx5="http://schemas.microsoft.com/office/drawing/2016/5/11/chartex" xmlns:cx6="http://schemas.microsoft.com/office/drawing/2016/5/12/chartex" xmlns:cx7="http://schemas.microsoft.com/office/drawing/2016/5/13/chartex" xmlns:cx8="http://schemas.microsoft.com/office/drawing/2016/5/14/chartex" xmlns:mc="http://schemas.openxmlformats.org/markup-compatibility/2006" xmlns:aink="http://schemas.microsoft.com/office/drawing/2016/ink" xmlns:am3d="http://schemas.microsoft.com/office/drawing/2017/model3d" xmlns:o="urn:schemas-microsoft-com:office:office" xmlns:oel="http://schemas.microsoft.com/office/2019/extlst" xmlns:r="http://schemas.openxmlformats.org/officeDocument/2006/relationships" xmlns:m="http://schemas.openxmlformats.org/officeDocument/2006/math" xmlns:v="urn:schemas-microsoft-com:vml" xmlns:wp14="http://schemas.microsoft.com/office/word/2010/wordprocessingDrawing" xmlns:wp="http://schemas.openxmlformats.org/drawingml/2006/wordprocessingDrawing" xmlns:w10="urn:schemas-microsoft-com:office:word" xmlns:w="http://schemas.openxmlformats.org/wordprocessingml/2006/main" xmlns:w14="http://schemas.microsoft.com/office/word/2010/wordml" xmlns:w15="http://schemas.microsoft.com/office/word/2012/wordml" xmlns:w16cex="http://schemas.microsoft.com/office/word/2018/wordml/cex" xmlns:w16cid="http://schemas.microsoft.com/office/word/2016/wordml/cid" xmlns:w16="http://schemas.microsoft.com/office/word/2018/wordml" xmlns:w16du="http://schemas.microsoft.com/office/word/2023/wordml/word16du" xmlns:w16sdtdh="http://schemas.microsoft.com/office/word/2020/wordml/sdtdatahash" xmlns:w16sdtfl="http://schemas.microsoft.com/office/word/2024/wordml/sdtformatlock" xmlns:w16se="http://schemas.microsoft.com/office/word/2015/wordml/symex" xmlns:wpg="http://schemas.microsoft.com/office/word/2010/wordprocessingGroup" xmlns:wpi="http://schemas.microsoft.com/office/word/2010/wordprocessingInk" xmlns:wne="http://schemas.microsoft.com/office/word/2006/wordml" xmlns:wps="http://schemas.microsoft.com/office/word/2010/wordprocessingShape" mc:Ignorable="w14 w15 w16se w16cid w16 w16cex w16sdtdh w16sdtfl w16du wp14">
   <w:p>
     <w:pPr>
       <w:pStyle w:val="Header"/>
@@ -6812,7 +7134,7 @@
 </file>
 
 <file path=word/styles.xml><?xml version="1.0" encoding="utf-8"?>
-<w:styles xmlns:mc="http://schemas.openxmlformats.org/markup-compatibility/2006" xmlns:r="http://schemas.openxmlformats.org/officeDocument/2006/relationships" xmlns:w="http://schemas.openxmlformats.org/wordprocessingml/2006/main" xmlns:w14="http://schemas.microsoft.com/office/word/2010/wordml" xmlns:w15="http://schemas.microsoft.com/office/word/2012/wordml" xmlns:w16cex="http://schemas.microsoft.com/office/word/2018/wordml/cex" xmlns:w16cid="http://schemas.microsoft.com/office/word/2016/wordml/cid" xmlns:w16="http://schemas.microsoft.com/office/word/2018/wordml" xmlns:w16du="http://schemas.microsoft.com/office/word/2023/wordml/word16du" xmlns:w16sdtdh="http://schemas.microsoft.com/office/word/2020/wordml/sdtdatahash" xmlns:w16se="http://schemas.microsoft.com/office/word/2015/wordml/symex" mc:Ignorable="w14 w15 w16se w16cid w16 w16cex w16sdtdh w16du">
+<w:styles xmlns:mc="http://schemas.openxmlformats.org/markup-compatibility/2006" xmlns:r="http://schemas.openxmlformats.org/officeDocument/2006/relationships" xmlns:w="http://schemas.openxmlformats.org/wordprocessingml/2006/main" xmlns:w14="http://schemas.microsoft.com/office/word/2010/wordml" xmlns:w15="http://schemas.microsoft.com/office/word/2012/wordml" xmlns:w16cex="http://schemas.microsoft.com/office/word/2018/wordml/cex" xmlns:w16cid="http://schemas.microsoft.com/office/word/2016/wordml/cid" xmlns:w16="http://schemas.microsoft.com/office/word/2018/wordml" xmlns:w16du="http://schemas.microsoft.com/office/word/2023/wordml/word16du" xmlns:w16sdtdh="http://schemas.microsoft.com/office/word/2020/wordml/sdtdatahash" xmlns:w16sdtfl="http://schemas.microsoft.com/office/word/2024/wordml/sdtformatlock" xmlns:w16se="http://schemas.microsoft.com/office/word/2015/wordml/symex" mc:Ignorable="w14 w15 w16se w16cid w16 w16cex w16sdtdh w16sdtfl w16du">
   <w:docDefaults>
     <w:rPrDefault>
       <w:rPr>

</xml_diff>